<commit_message>
OS lab 06 Solution
</commit_message>
<xml_diff>
--- a/Lab#06.docx
+++ b/Lab#06.docx
@@ -514,7 +514,6 @@
       <w:r>
         <w:t xml:space="preserve">: Code the C program given below and explain what it does along with providing a snapshot of the output. Investigate and write about the usage of </w:t>
       </w:r>
-      <w:proofErr w:type="spellStart"/>
       <w:proofErr w:type="gramStart"/>
       <w:r>
         <w:rPr>
@@ -524,9 +523,9 @@
           <w:i/>
           <w:iCs/>
         </w:rPr>
-        <w:t>execlp</w:t>
-      </w:r>
-      <w:proofErr w:type="spellEnd"/>
+        <w:t>execlp(</w:t>
+      </w:r>
+      <w:proofErr w:type="gramEnd"/>
       <w:r>
         <w:rPr>
           <w:rFonts w:eastAsia="Calibri"/>
@@ -535,17 +534,6 @@
           <w:i/>
           <w:iCs/>
         </w:rPr>
-        <w:t>(</w:t>
-      </w:r>
-      <w:proofErr w:type="gramEnd"/>
-      <w:r>
-        <w:rPr>
-          <w:rFonts w:eastAsia="Calibri"/>
-          <w:b/>
-          <w:bCs/>
-          <w:i/>
-          <w:iCs/>
-        </w:rPr>
         <w:t>)</w:t>
       </w:r>
       <w:r>
@@ -565,6 +553,120 @@
           <w:u w:val="single"/>
         </w:rPr>
       </w:pPr>
+      <w:proofErr w:type="gramStart"/>
+      <w:r>
+        <w:rPr>
+          <w:b/>
+          <w:bCs/>
+          <w:u w:val="single"/>
+        </w:rPr>
+        <w:t>Execlp(</w:t>
+      </w:r>
+      <w:proofErr w:type="gramEnd"/>
+      <w:r>
+        <w:rPr>
+          <w:b/>
+          <w:bCs/>
+          <w:u w:val="single"/>
+        </w:rPr>
+        <w:t>):-</w:t>
+      </w:r>
+    </w:p>
+    <w:p>
+      <w:pPr>
+        <w:pStyle w:val="NormalWeb"/>
+        <w:shd w:val="clear" w:color="auto" w:fill="FFFFFF"/>
+        <w:rPr>
+          <w:rFonts w:ascii="Helvetica" w:hAnsi="Helvetica" w:cs="Helvetica"/>
+        </w:rPr>
+      </w:pPr>
+      <w:r>
+        <w:rPr>
+          <w:rFonts w:ascii="Helvetica" w:hAnsi="Helvetica" w:cs="Helvetica"/>
+        </w:rPr>
+        <w:t>The</w:t>
+      </w:r>
+      <w:r>
+        <w:rPr>
+          <w:rFonts w:ascii="Helvetica" w:hAnsi="Helvetica" w:cs="Helvetica"/>
+        </w:rPr>
+        <w:t xml:space="preserve"> execlp </w:t>
+      </w:r>
+      <w:r>
+        <w:rPr>
+          <w:rFonts w:ascii="Helvetica" w:hAnsi="Helvetica" w:cs="Helvetica"/>
+        </w:rPr>
+        <w:t>system call duplicates the actions of the shell in searching for an executable file if the specified file name does not contain a slash (/) character. The search path is the path specified in the environment by the</w:t>
+      </w:r>
+      <w:r>
+        <w:rPr>
+          <w:rFonts w:ascii="Helvetica" w:hAnsi="Helvetica" w:cs="Helvetica"/>
+        </w:rPr>
+        <w:t xml:space="preserve"> path</w:t>
+      </w:r>
+      <w:r>
+        <w:rPr>
+          <w:rFonts w:ascii="Helvetica" w:hAnsi="Helvetica" w:cs="Helvetica"/>
+        </w:rPr>
+        <w:t> variable. If this variable isn’t specified, the default path</w:t>
+      </w:r>
+      <w:proofErr w:type="gramStart"/>
+      <w:r>
+        <w:rPr>
+          <w:rFonts w:ascii="Helvetica" w:hAnsi="Helvetica" w:cs="Helvetica"/>
+        </w:rPr>
+        <w:t>  is</w:t>
+      </w:r>
+      <w:proofErr w:type="gramEnd"/>
+      <w:r>
+        <w:rPr>
+          <w:rFonts w:ascii="Helvetica" w:hAnsi="Helvetica" w:cs="Helvetica"/>
+        </w:rPr>
+        <w:t xml:space="preserve"> used.</w:t>
+      </w:r>
+    </w:p>
+    <w:p>
+      <w:pPr>
+        <w:pStyle w:val="NormalWeb"/>
+        <w:shd w:val="clear" w:color="auto" w:fill="FFFFFF"/>
+        <w:rPr>
+          <w:rFonts w:ascii="Helvetica" w:hAnsi="Helvetica" w:cs="Helvetica"/>
+        </w:rPr>
+      </w:pPr>
+      <w:r>
+        <w:rPr>
+          <w:rFonts w:ascii="Helvetica" w:hAnsi="Helvetica" w:cs="Helvetica"/>
+        </w:rPr>
+        <w:t>The</w:t>
+      </w:r>
+      <w:r>
+        <w:rPr>
+          <w:rFonts w:ascii="Helvetica" w:hAnsi="Helvetica" w:cs="Helvetica"/>
+        </w:rPr>
+        <w:t xml:space="preserve"> execlp</w:t>
+      </w:r>
+      <w:r>
+        <w:rPr>
+          <w:rFonts w:ascii="Helvetica" w:hAnsi="Helvetica" w:cs="Helvetica"/>
+        </w:rPr>
+        <w:t> system call can be used when the number of arguments to the new program is known at compile time. If the number of arguments is not known at compile time, use </w:t>
+      </w:r>
+      <w:proofErr w:type="spellStart"/>
+      <w:r>
+        <w:rPr>
+          <w:rFonts w:ascii="Helvetica" w:hAnsi="Helvetica" w:cs="Helvetica"/>
+        </w:rPr>
+        <w:t>execvp</w:t>
+      </w:r>
+      <w:proofErr w:type="spellEnd"/>
+      <w:r>
+        <w:rPr>
+          <w:rFonts w:ascii="Helvetica" w:hAnsi="Helvetica" w:cs="Helvetica"/>
+        </w:rPr>
+        <w:t>.</w:t>
+      </w:r>
+      <w:bookmarkStart w:id="0" w:name="_GoBack"/>
+      <w:bookmarkEnd w:id="0"/>
     </w:p>
     <w:p>
       <w:pPr>
@@ -572,6 +674,17 @@
         <w:jc w:val="both"/>
         <w:rPr>
           <w:b/>
+          <w:bCs/>
+          <w:u w:val="single"/>
+        </w:rPr>
+      </w:pPr>
+    </w:p>
+    <w:p>
+      <w:pPr>
+        <w:spacing w:line="264" w:lineRule="auto"/>
+        <w:jc w:val="both"/>
+        <w:rPr>
+          <w:b/>
         </w:rPr>
       </w:pPr>
       <w:r>
@@ -1245,6 +1358,7 @@
           <w:sz w:val="21"/>
           <w:szCs w:val="21"/>
         </w:rPr>
+        <w:lastRenderedPageBreak/>
         <w:t>  </w:t>
       </w:r>
       <w:proofErr w:type="gramStart"/>
@@ -1686,6 +1800,186 @@
         </w:rPr>
         <w:t>      </w:t>
       </w:r>
+      <w:proofErr w:type="gramStart"/>
+      <w:r>
+        <w:rPr>
+          <w:rFonts w:ascii="Consolas" w:hAnsi="Consolas"/>
+          <w:color w:val="000000"/>
+          <w:sz w:val="21"/>
+          <w:szCs w:val="21"/>
+        </w:rPr>
+        <w:t>execlp(</w:t>
+      </w:r>
+      <w:proofErr w:type="gramEnd"/>
+      <w:r>
+        <w:rPr>
+          <w:rFonts w:ascii="Consolas" w:hAnsi="Consolas"/>
+          <w:color w:val="A31515"/>
+          <w:sz w:val="21"/>
+          <w:szCs w:val="21"/>
+        </w:rPr>
+        <w:t>"/bin/ls"</w:t>
+      </w:r>
+      <w:r>
+        <w:rPr>
+          <w:rFonts w:ascii="Consolas" w:hAnsi="Consolas"/>
+          <w:color w:val="000000"/>
+          <w:sz w:val="21"/>
+          <w:szCs w:val="21"/>
+        </w:rPr>
+        <w:t xml:space="preserve">, </w:t>
+      </w:r>
+      <w:r>
+        <w:rPr>
+          <w:rFonts w:ascii="Consolas" w:hAnsi="Consolas"/>
+          <w:color w:val="A31515"/>
+          <w:sz w:val="21"/>
+          <w:szCs w:val="21"/>
+        </w:rPr>
+        <w:t>"ls"</w:t>
+      </w:r>
+      <w:r>
+        <w:rPr>
+          <w:rFonts w:ascii="Consolas" w:hAnsi="Consolas"/>
+          <w:color w:val="000000"/>
+          <w:sz w:val="21"/>
+          <w:szCs w:val="21"/>
+        </w:rPr>
+        <w:t>, NULL);</w:t>
+      </w:r>
+    </w:p>
+    <w:p>
+      <w:pPr>
+        <w:shd w:val="clear" w:color="auto" w:fill="FFFFFE"/>
+        <w:spacing w:line="285" w:lineRule="atLeast"/>
+        <w:rPr>
+          <w:rFonts w:ascii="Consolas" w:hAnsi="Consolas"/>
+          <w:color w:val="000000"/>
+          <w:sz w:val="21"/>
+          <w:szCs w:val="21"/>
+        </w:rPr>
+      </w:pPr>
+      <w:r>
+        <w:rPr>
+          <w:rFonts w:ascii="Consolas" w:hAnsi="Consolas"/>
+          <w:color w:val="000000"/>
+          <w:sz w:val="21"/>
+          <w:szCs w:val="21"/>
+        </w:rPr>
+        <w:t xml:space="preserve">    }</w:t>
+      </w:r>
+    </w:p>
+    <w:p>
+      <w:pPr>
+        <w:shd w:val="clear" w:color="auto" w:fill="FFFFFE"/>
+        <w:spacing w:line="285" w:lineRule="atLeast"/>
+        <w:rPr>
+          <w:rFonts w:ascii="Consolas" w:hAnsi="Consolas"/>
+          <w:color w:val="000000"/>
+          <w:sz w:val="21"/>
+          <w:szCs w:val="21"/>
+        </w:rPr>
+      </w:pPr>
+      <w:r>
+        <w:rPr>
+          <w:rFonts w:ascii="Consolas" w:hAnsi="Consolas"/>
+          <w:color w:val="000000"/>
+          <w:sz w:val="21"/>
+          <w:szCs w:val="21"/>
+        </w:rPr>
+        <w:t>  </w:t>
+      </w:r>
+      <w:proofErr w:type="gramStart"/>
+      <w:r>
+        <w:rPr>
+          <w:rFonts w:ascii="Consolas" w:hAnsi="Consolas"/>
+          <w:color w:val="0000FF"/>
+          <w:sz w:val="21"/>
+          <w:szCs w:val="21"/>
+        </w:rPr>
+        <w:t>else</w:t>
+      </w:r>
+      <w:proofErr w:type="gramEnd"/>
+      <w:r>
+        <w:rPr>
+          <w:rFonts w:ascii="Consolas" w:hAnsi="Consolas"/>
+          <w:color w:val="000000"/>
+          <w:sz w:val="21"/>
+          <w:szCs w:val="21"/>
+        </w:rPr>
+        <w:t xml:space="preserve"> </w:t>
+      </w:r>
+    </w:p>
+    <w:p>
+      <w:pPr>
+        <w:shd w:val="clear" w:color="auto" w:fill="FFFFFE"/>
+        <w:spacing w:line="285" w:lineRule="atLeast"/>
+        <w:rPr>
+          <w:rFonts w:ascii="Consolas" w:hAnsi="Consolas"/>
+          <w:color w:val="000000"/>
+          <w:sz w:val="21"/>
+          <w:szCs w:val="21"/>
+        </w:rPr>
+      </w:pPr>
+      <w:r>
+        <w:rPr>
+          <w:rFonts w:ascii="Consolas" w:hAnsi="Consolas"/>
+          <w:color w:val="000000"/>
+          <w:sz w:val="21"/>
+          <w:szCs w:val="21"/>
+        </w:rPr>
+        <w:t>  </w:t>
+      </w:r>
+      <w:proofErr w:type="gramStart"/>
+      <w:r>
+        <w:rPr>
+          <w:rFonts w:ascii="Consolas" w:hAnsi="Consolas"/>
+          <w:color w:val="000000"/>
+          <w:sz w:val="21"/>
+          <w:szCs w:val="21"/>
+        </w:rPr>
+        <w:t xml:space="preserve">{ </w:t>
+      </w:r>
+      <w:r>
+        <w:rPr>
+          <w:rFonts w:ascii="Consolas" w:hAnsi="Consolas"/>
+          <w:color w:val="AAAAAA"/>
+          <w:sz w:val="21"/>
+          <w:szCs w:val="21"/>
+        </w:rPr>
+        <w:t>/</w:t>
+      </w:r>
+      <w:proofErr w:type="gramEnd"/>
+      <w:r>
+        <w:rPr>
+          <w:rFonts w:ascii="Consolas" w:hAnsi="Consolas"/>
+          <w:color w:val="AAAAAA"/>
+          <w:sz w:val="21"/>
+          <w:szCs w:val="21"/>
+        </w:rPr>
+        <w:t xml:space="preserve">/ parent process </w:t>
+      </w:r>
+    </w:p>
+    <w:p>
+      <w:pPr>
+        <w:shd w:val="clear" w:color="auto" w:fill="FFFFFE"/>
+        <w:spacing w:line="285" w:lineRule="atLeast"/>
+        <w:rPr>
+          <w:rFonts w:ascii="Consolas" w:hAnsi="Consolas"/>
+          <w:color w:val="000000"/>
+          <w:sz w:val="21"/>
+          <w:szCs w:val="21"/>
+        </w:rPr>
+      </w:pPr>
+      <w:r>
+        <w:rPr>
+          <w:rFonts w:ascii="Consolas" w:hAnsi="Consolas"/>
+          <w:color w:val="000000"/>
+          <w:sz w:val="21"/>
+          <w:szCs w:val="21"/>
+        </w:rPr>
+        <w:t>      </w:t>
+      </w:r>
       <w:proofErr w:type="spellStart"/>
       <w:proofErr w:type="gramStart"/>
       <w:r>
@@ -1695,7 +1989,7 @@
           <w:sz w:val="21"/>
           <w:szCs w:val="21"/>
         </w:rPr>
-        <w:t>execlp</w:t>
+        <w:t>printf</w:t>
       </w:r>
       <w:proofErr w:type="spellEnd"/>
       <w:r>
@@ -1715,7 +2009,27 @@
           <w:sz w:val="21"/>
           <w:szCs w:val="21"/>
         </w:rPr>
-        <w:t>"/bin/ls"</w:t>
+        <w:t xml:space="preserve">"I am the parent, return from fork, child </w:t>
+      </w:r>
+      <w:proofErr w:type="spellStart"/>
+      <w:r>
+        <w:rPr>
+          <w:rFonts w:ascii="Consolas" w:hAnsi="Consolas"/>
+          <w:color w:val="A31515"/>
+          <w:sz w:val="21"/>
+          <w:szCs w:val="21"/>
+        </w:rPr>
+        <w:t>pid</w:t>
+      </w:r>
+      <w:proofErr w:type="spellEnd"/>
+      <w:r>
+        <w:rPr>
+          <w:rFonts w:ascii="Consolas" w:hAnsi="Consolas"/>
+          <w:color w:val="A31515"/>
+          <w:sz w:val="21"/>
+          <w:szCs w:val="21"/>
+        </w:rPr>
+        <w:t>=%d\n"</w:t>
       </w:r>
       <w:r>
         <w:rPr>
@@ -1726,23 +2040,25 @@
         </w:rPr>
         <w:t xml:space="preserve">, </w:t>
       </w:r>
-      <w:r>
-        <w:rPr>
-          <w:rFonts w:ascii="Consolas" w:hAnsi="Consolas"/>
-          <w:color w:val="A31515"/>
-          <w:sz w:val="21"/>
-          <w:szCs w:val="21"/>
-        </w:rPr>
-        <w:t>"ls"</w:t>
-      </w:r>
-      <w:r>
-        <w:rPr>
-          <w:rFonts w:ascii="Consolas" w:hAnsi="Consolas"/>
-          <w:color w:val="000000"/>
-          <w:sz w:val="21"/>
-          <w:szCs w:val="21"/>
-        </w:rPr>
-        <w:t>, NULL);</w:t>
+      <w:proofErr w:type="spellStart"/>
+      <w:r>
+        <w:rPr>
+          <w:rFonts w:ascii="Consolas" w:hAnsi="Consolas"/>
+          <w:color w:val="000000"/>
+          <w:sz w:val="21"/>
+          <w:szCs w:val="21"/>
+        </w:rPr>
+        <w:t>pid</w:t>
+      </w:r>
+      <w:proofErr w:type="spellEnd"/>
+      <w:r>
+        <w:rPr>
+          <w:rFonts w:ascii="Consolas" w:hAnsi="Consolas"/>
+          <w:color w:val="000000"/>
+          <w:sz w:val="21"/>
+          <w:szCs w:val="21"/>
+        </w:rPr>
+        <w:t>);</w:t>
       </w:r>
     </w:p>
     <w:p>
@@ -1784,27 +2100,7 @@
           <w:sz w:val="21"/>
           <w:szCs w:val="21"/>
         </w:rPr>
-        <w:t>  </w:t>
-      </w:r>
-      <w:proofErr w:type="gramStart"/>
-      <w:r>
-        <w:rPr>
-          <w:rFonts w:ascii="Consolas" w:hAnsi="Consolas"/>
-          <w:color w:val="0000FF"/>
-          <w:sz w:val="21"/>
-          <w:szCs w:val="21"/>
-        </w:rPr>
-        <w:t>else</w:t>
-      </w:r>
-      <w:proofErr w:type="gramEnd"/>
-      <w:r>
-        <w:rPr>
-          <w:rFonts w:ascii="Consolas" w:hAnsi="Consolas"/>
-          <w:color w:val="000000"/>
-          <w:sz w:val="21"/>
-          <w:szCs w:val="21"/>
-        </w:rPr>
-        <w:t xml:space="preserve"> </w:t>
+        <w:t>}</w:t>
       </w:r>
     </w:p>
     <w:p>
@@ -1818,200 +2114,6 @@
           <w:szCs w:val="21"/>
         </w:rPr>
       </w:pPr>
-      <w:r>
-        <w:rPr>
-          <w:rFonts w:ascii="Consolas" w:hAnsi="Consolas"/>
-          <w:color w:val="000000"/>
-          <w:sz w:val="21"/>
-          <w:szCs w:val="21"/>
-        </w:rPr>
-        <w:lastRenderedPageBreak/>
-        <w:t>  </w:t>
-      </w:r>
-      <w:proofErr w:type="gramStart"/>
-      <w:r>
-        <w:rPr>
-          <w:rFonts w:ascii="Consolas" w:hAnsi="Consolas"/>
-          <w:color w:val="000000"/>
-          <w:sz w:val="21"/>
-          <w:szCs w:val="21"/>
-        </w:rPr>
-        <w:t xml:space="preserve">{ </w:t>
-      </w:r>
-      <w:r>
-        <w:rPr>
-          <w:rFonts w:ascii="Consolas" w:hAnsi="Consolas"/>
-          <w:color w:val="AAAAAA"/>
-          <w:sz w:val="21"/>
-          <w:szCs w:val="21"/>
-        </w:rPr>
-        <w:t>/</w:t>
-      </w:r>
-      <w:proofErr w:type="gramEnd"/>
-      <w:r>
-        <w:rPr>
-          <w:rFonts w:ascii="Consolas" w:hAnsi="Consolas"/>
-          <w:color w:val="AAAAAA"/>
-          <w:sz w:val="21"/>
-          <w:szCs w:val="21"/>
-        </w:rPr>
-        <w:t xml:space="preserve">/ parent process </w:t>
-      </w:r>
-    </w:p>
-    <w:p>
-      <w:pPr>
-        <w:shd w:val="clear" w:color="auto" w:fill="FFFFFE"/>
-        <w:spacing w:line="285" w:lineRule="atLeast"/>
-        <w:rPr>
-          <w:rFonts w:ascii="Consolas" w:hAnsi="Consolas"/>
-          <w:color w:val="000000"/>
-          <w:sz w:val="21"/>
-          <w:szCs w:val="21"/>
-        </w:rPr>
-      </w:pPr>
-      <w:r>
-        <w:rPr>
-          <w:rFonts w:ascii="Consolas" w:hAnsi="Consolas"/>
-          <w:color w:val="000000"/>
-          <w:sz w:val="21"/>
-          <w:szCs w:val="21"/>
-        </w:rPr>
-        <w:t>      </w:t>
-      </w:r>
-      <w:proofErr w:type="spellStart"/>
-      <w:proofErr w:type="gramStart"/>
-      <w:r>
-        <w:rPr>
-          <w:rFonts w:ascii="Consolas" w:hAnsi="Consolas"/>
-          <w:color w:val="000000"/>
-          <w:sz w:val="21"/>
-          <w:szCs w:val="21"/>
-        </w:rPr>
-        <w:t>printf</w:t>
-      </w:r>
-      <w:proofErr w:type="spellEnd"/>
-      <w:r>
-        <w:rPr>
-          <w:rFonts w:ascii="Consolas" w:hAnsi="Consolas"/>
-          <w:color w:val="000000"/>
-          <w:sz w:val="21"/>
-          <w:szCs w:val="21"/>
-        </w:rPr>
-        <w:t>(</w:t>
-      </w:r>
-      <w:proofErr w:type="gramEnd"/>
-      <w:r>
-        <w:rPr>
-          <w:rFonts w:ascii="Consolas" w:hAnsi="Consolas"/>
-          <w:color w:val="A31515"/>
-          <w:sz w:val="21"/>
-          <w:szCs w:val="21"/>
-        </w:rPr>
-        <w:t xml:space="preserve">"I am the parent, return from fork, child </w:t>
-      </w:r>
-      <w:proofErr w:type="spellStart"/>
-      <w:r>
-        <w:rPr>
-          <w:rFonts w:ascii="Consolas" w:hAnsi="Consolas"/>
-          <w:color w:val="A31515"/>
-          <w:sz w:val="21"/>
-          <w:szCs w:val="21"/>
-        </w:rPr>
-        <w:t>pid</w:t>
-      </w:r>
-      <w:proofErr w:type="spellEnd"/>
-      <w:r>
-        <w:rPr>
-          <w:rFonts w:ascii="Consolas" w:hAnsi="Consolas"/>
-          <w:color w:val="A31515"/>
-          <w:sz w:val="21"/>
-          <w:szCs w:val="21"/>
-        </w:rPr>
-        <w:t>=%d\n"</w:t>
-      </w:r>
-      <w:r>
-        <w:rPr>
-          <w:rFonts w:ascii="Consolas" w:hAnsi="Consolas"/>
-          <w:color w:val="000000"/>
-          <w:sz w:val="21"/>
-          <w:szCs w:val="21"/>
-        </w:rPr>
-        <w:t xml:space="preserve">, </w:t>
-      </w:r>
-      <w:proofErr w:type="spellStart"/>
-      <w:r>
-        <w:rPr>
-          <w:rFonts w:ascii="Consolas" w:hAnsi="Consolas"/>
-          <w:color w:val="000000"/>
-          <w:sz w:val="21"/>
-          <w:szCs w:val="21"/>
-        </w:rPr>
-        <w:t>pid</w:t>
-      </w:r>
-      <w:proofErr w:type="spellEnd"/>
-      <w:r>
-        <w:rPr>
-          <w:rFonts w:ascii="Consolas" w:hAnsi="Consolas"/>
-          <w:color w:val="000000"/>
-          <w:sz w:val="21"/>
-          <w:szCs w:val="21"/>
-        </w:rPr>
-        <w:t>);</w:t>
-      </w:r>
-    </w:p>
-    <w:p>
-      <w:pPr>
-        <w:shd w:val="clear" w:color="auto" w:fill="FFFFFE"/>
-        <w:spacing w:line="285" w:lineRule="atLeast"/>
-        <w:rPr>
-          <w:rFonts w:ascii="Consolas" w:hAnsi="Consolas"/>
-          <w:color w:val="000000"/>
-          <w:sz w:val="21"/>
-          <w:szCs w:val="21"/>
-        </w:rPr>
-      </w:pPr>
-      <w:r>
-        <w:rPr>
-          <w:rFonts w:ascii="Consolas" w:hAnsi="Consolas"/>
-          <w:color w:val="000000"/>
-          <w:sz w:val="21"/>
-          <w:szCs w:val="21"/>
-        </w:rPr>
-        <w:t xml:space="preserve">    }</w:t>
-      </w:r>
-    </w:p>
-    <w:p>
-      <w:pPr>
-        <w:shd w:val="clear" w:color="auto" w:fill="FFFFFE"/>
-        <w:spacing w:line="285" w:lineRule="atLeast"/>
-        <w:rPr>
-          <w:rFonts w:ascii="Consolas" w:hAnsi="Consolas"/>
-          <w:color w:val="000000"/>
-          <w:sz w:val="21"/>
-          <w:szCs w:val="21"/>
-        </w:rPr>
-      </w:pPr>
-      <w:r>
-        <w:rPr>
-          <w:rFonts w:ascii="Consolas" w:hAnsi="Consolas"/>
-          <w:color w:val="000000"/>
-          <w:sz w:val="21"/>
-          <w:szCs w:val="21"/>
-        </w:rPr>
-        <w:t>}</w:t>
-      </w:r>
-    </w:p>
-    <w:p>
-      <w:pPr>
-        <w:shd w:val="clear" w:color="auto" w:fill="FFFFFE"/>
-        <w:spacing w:line="285" w:lineRule="atLeast"/>
-        <w:rPr>
-          <w:rFonts w:ascii="Consolas" w:hAnsi="Consolas"/>
-          <w:color w:val="000000"/>
-          <w:sz w:val="21"/>
-          <w:szCs w:val="21"/>
-        </w:rPr>
-      </w:pPr>
     </w:p>
     <w:p>
       <w:pPr>
@@ -2021,8 +2123,6 @@
           <w:b/>
         </w:rPr>
       </w:pPr>
-      <w:bookmarkStart w:id="0" w:name="_GoBack"/>
-      <w:bookmarkEnd w:id="0"/>
     </w:p>
     <w:p>
       <w:pPr>
@@ -3603,6 +3703,19 @@
       <w:szCs w:val="24"/>
     </w:rPr>
   </w:style>
+  <w:style w:type="character" w:styleId="HTMLCode">
+    <w:name w:val="HTML Code"/>
+    <w:basedOn w:val="DefaultParagraphFont"/>
+    <w:uiPriority w:val="99"/>
+    <w:semiHidden/>
+    <w:unhideWhenUsed/>
+    <w:rsid w:val="00B1771A"/>
+    <w:rPr>
+      <w:rFonts w:ascii="Courier New" w:eastAsia="Times New Roman" w:hAnsi="Courier New" w:cs="Courier New"/>
+      <w:sz w:val="20"/>
+      <w:szCs w:val="20"/>
+    </w:rPr>
+  </w:style>
 </w:styles>
 </file>
 
@@ -3872,7 +3985,7 @@
 </file>
 
 <file path=customXml/itemProps1.xml><?xml version="1.0" encoding="utf-8"?>
-<ds:datastoreItem xmlns:ds="http://schemas.openxmlformats.org/officeDocument/2006/customXml" ds:itemID="{8AE3BC67-2342-4D79-A98D-8CA329223A33}">
+<ds:datastoreItem xmlns:ds="http://schemas.openxmlformats.org/officeDocument/2006/customXml" ds:itemID="{C0319760-1A64-4BF4-B0C4-4127B60240E3}">
   <ds:schemaRefs>
     <ds:schemaRef ds:uri="http://schemas.openxmlformats.org/officeDocument/2006/bibliography"/>
   </ds:schemaRefs>

</xml_diff>